<commit_message>
Todo lo mio con docs
</commit_message>
<xml_diff>
--- a/SSOOAdapter/Adapter.docx
+++ b/SSOOAdapter/Adapter.docx
@@ -7,13 +7,26 @@
         <w:pStyle w:val="Heading1"/>
       </w:pPr>
       <w:r>
-        <w:t>Patrón de diseño: Adapter</w:t>
-      </w:r>
+        <w:t xml:space="preserve">Patrón de diseño: </w:t>
+      </w:r>
+      <w:proofErr w:type="spellStart"/>
+      <w:r>
+        <w:t>Adapter</w:t>
+      </w:r>
+      <w:proofErr w:type="spellEnd"/>
     </w:p>
     <w:p/>
     <w:p>
       <w:r>
-        <w:t>El patrón de diseño adapter nos brinda la posibilidad de crear un adaptador entre clases que implementan diferentes interfaces, esto hace que el código se nos quede muy limpio pudiendo trabajar con todos los objetos como si fuesen uno solo.</w:t>
+        <w:t xml:space="preserve">El patrón de diseño </w:t>
+      </w:r>
+      <w:proofErr w:type="spellStart"/>
+      <w:r>
+        <w:t>adapter</w:t>
+      </w:r>
+      <w:proofErr w:type="spellEnd"/>
+      <w:r>
+        <w:t xml:space="preserve"> nos brinda la posibilidad de crear un adaptador entre clases que implementan diferentes interfaces, esto hace que el código se nos quede muy limpio pudiendo trabajar con todos los objetos como si fuesen uno solo.</w:t>
       </w:r>
     </w:p>
     <w:p>
@@ -87,10 +100,10 @@
           <w:noProof/>
         </w:rPr>
         <w:drawing>
-          <wp:inline distT="0" distB="0" distL="0" distR="0" wp14:anchorId="38793954" wp14:editId="1D992EA6">
-            <wp:extent cx="5539740" cy="3901440"/>
-            <wp:effectExtent l="0" t="0" r="3810" b="3810"/>
-            <wp:docPr id="2" name="Picture 2"/>
+          <wp:inline distT="0" distB="0" distL="0" distR="0" wp14:anchorId="3A5FE8C9" wp14:editId="7751BA72">
+            <wp:extent cx="4579620" cy="3762229"/>
+            <wp:effectExtent l="0" t="0" r="0" b="0"/>
+            <wp:docPr id="1" name="Picture 1"/>
             <wp:cNvGraphicFramePr>
               <a:graphicFrameLocks xmlns:a="http://schemas.openxmlformats.org/drawingml/2006/main" noChangeAspect="1"/>
             </wp:cNvGraphicFramePr>
@@ -98,36 +111,23 @@
               <a:graphicData uri="http://schemas.openxmlformats.org/drawingml/2006/picture">
                 <pic:pic xmlns:pic="http://schemas.openxmlformats.org/drawingml/2006/picture">
                   <pic:nvPicPr>
-                    <pic:cNvPr id="0" name="Picture 1"/>
-                    <pic:cNvPicPr>
-                      <a:picLocks noChangeAspect="1" noChangeArrowheads="1"/>
-                    </pic:cNvPicPr>
+                    <pic:cNvPr id="1" name=""/>
+                    <pic:cNvPicPr/>
                   </pic:nvPicPr>
                   <pic:blipFill>
-                    <a:blip r:embed="rId5">
-                      <a:extLst>
-                        <a:ext uri="{28A0092B-C50C-407E-A947-70E740481C1C}">
-                          <a14:useLocalDpi xmlns:a14="http://schemas.microsoft.com/office/drawing/2010/main" val="0"/>
-                        </a:ext>
-                      </a:extLst>
-                    </a:blip>
-                    <a:srcRect/>
+                    <a:blip r:embed="rId5"/>
                     <a:stretch>
                       <a:fillRect/>
                     </a:stretch>
                   </pic:blipFill>
-                  <pic:spPr bwMode="auto">
+                  <pic:spPr>
                     <a:xfrm>
                       <a:off x="0" y="0"/>
-                      <a:ext cx="5539740" cy="3901440"/>
+                      <a:ext cx="4589575" cy="3770407"/>
                     </a:xfrm>
                     <a:prstGeom prst="rect">
                       <a:avLst/>
                     </a:prstGeom>
-                    <a:noFill/>
-                    <a:ln>
-                      <a:noFill/>
-                    </a:ln>
                   </pic:spPr>
                 </pic:pic>
               </a:graphicData>

</xml_diff>